<commit_message>
should have done this ages ago
</commit_message>
<xml_diff>
--- a/ThesisPresentation.docx
+++ b/ThesisPresentation.docx
@@ -21,7 +21,23 @@
           <w:sz w:val="28"/>
           <w:szCs w:val="28"/>
         </w:rPr>
-        <w:t>omomorphic encryption scheme to implement. Before I go on, I first have to ask, is everyone here familiar with the basics of homomorphic encryption and bootstrapping?</w:t>
+        <w:t xml:space="preserve">omomorphic encryption scheme to implement. Before I go on, I first </w:t>
+      </w:r>
+      <w:proofErr w:type="gramStart"/>
+      <w:r>
+        <w:rPr>
+          <w:sz w:val="28"/>
+          <w:szCs w:val="28"/>
+        </w:rPr>
+        <w:t>have to</w:t>
+      </w:r>
+      <w:proofErr w:type="gramEnd"/>
+      <w:r>
+        <w:rPr>
+          <w:sz w:val="28"/>
+          <w:szCs w:val="28"/>
+        </w:rPr>
+        <w:t xml:space="preserve"> ask, is everyone here familiar with the basics of homomorphic encryption and bootstrapping?</w:t>
       </w:r>
     </w:p>
     <w:p>
@@ -44,7 +60,23 @@
           <w:szCs w:val="28"/>
         </w:rPr>
         <w:br/>
-        <w:t>Homomorphic encryption means encryption on which functions can still be executed. In 2009 Gentry showed that Fully Homomorphic encryption, doing an arbitrary amount of operations on encrypted data is possible. He later explained this using an analogy: imagine a jeweler Alice who wants to let her workers work on precious gems without them being able to steal the gems. She creates a box that allows the workers to manipulate the jewels, like this one. This box would Somewhat Homomorphic Encryption, because while the workers can do some operations, eventually the gloves break down and the workers have to bring the box back to Alice so that she can unlock the box, retrieve the finished jewels.</w:t>
+        <w:t xml:space="preserve">Homomorphic encryption means encryption on which functions can still be executed. In 2009 Gentry showed that Fully Homomorphic encryption, doing an arbitrary </w:t>
+      </w:r>
+      <w:proofErr w:type="gramStart"/>
+      <w:r>
+        <w:rPr>
+          <w:sz w:val="28"/>
+          <w:szCs w:val="28"/>
+        </w:rPr>
+        <w:t>amount</w:t>
+      </w:r>
+      <w:proofErr w:type="gramEnd"/>
+      <w:r>
+        <w:rPr>
+          <w:sz w:val="28"/>
+          <w:szCs w:val="28"/>
+        </w:rPr>
+        <w:t xml:space="preserve"> of operations on encrypted data is possible. He later explained this using an analogy: imagine a jeweler Alice who wants to let her workers work on precious gems without them being able to steal the gems. She creates a box that allows the workers to manipulate the jewels, like this one. This box would Somewhat Homomorphic Encryption, because while the workers can do some operations, eventually the gloves break down and the workers have to bring the box back to Alice so that she can unlock the box, retrieve the finished jewels.</w:t>
       </w:r>
       <w:r>
         <w:rPr>
@@ -59,7 +91,23 @@
           <w:szCs w:val="28"/>
         </w:rPr>
         <w:br/>
-        <w:t xml:space="preserve">The idea behind bootstrapping is to turn Somewhat Homomorphic Encryption in to Fully homomorphic encryption by performing the </w:t>
+        <w:t xml:space="preserve">The idea behind bootstrapping is to turn Somewhat Homomorphic Encryption </w:t>
+      </w:r>
+      <w:proofErr w:type="gramStart"/>
+      <w:r>
+        <w:rPr>
+          <w:sz w:val="28"/>
+          <w:szCs w:val="28"/>
+        </w:rPr>
+        <w:t>in to</w:t>
+      </w:r>
+      <w:proofErr w:type="gramEnd"/>
+      <w:r>
+        <w:rPr>
+          <w:sz w:val="28"/>
+          <w:szCs w:val="28"/>
+        </w:rPr>
+        <w:t xml:space="preserve"> Fully homomorphic encryption by performing the </w:t>
       </w:r>
       <w:r>
         <w:rPr>
@@ -80,7 +128,55 @@
           <w:sz w:val="28"/>
           <w:szCs w:val="28"/>
         </w:rPr>
-        <w:t xml:space="preserve"> which already has a key for our box inside of it. (Since we using public/private key encryption, we place things into a locked box with the public key). Then our workers can open the inner box and continue working on the jewels. For an arbitrary amount of boxes, we can thus compute an arbitrary amount of functions on data that stays encrypted. The fact that gloves wear out in our analogy is representative of the fact that the homomorphic encryption schemes uses some form of numerical noise to mask the message. As we do addition, and especially multiplication, the amount of noise inc</w:t>
+        <w:t xml:space="preserve"> which already has a key for our box inside of it. (Since we </w:t>
+      </w:r>
+      <w:proofErr w:type="gramStart"/>
+      <w:r>
+        <w:rPr>
+          <w:sz w:val="28"/>
+          <w:szCs w:val="28"/>
+        </w:rPr>
+        <w:t>using</w:t>
+      </w:r>
+      <w:proofErr w:type="gramEnd"/>
+      <w:r>
+        <w:rPr>
+          <w:sz w:val="28"/>
+          <w:szCs w:val="28"/>
+        </w:rPr>
+        <w:t xml:space="preserve"> public/private key encryption, we place things into a locked box with the public key). Then our workers can open the inner box and continue working on the jewels. For an arbitrary </w:t>
+      </w:r>
+      <w:proofErr w:type="gramStart"/>
+      <w:r>
+        <w:rPr>
+          <w:sz w:val="28"/>
+          <w:szCs w:val="28"/>
+        </w:rPr>
+        <w:t>amount</w:t>
+      </w:r>
+      <w:proofErr w:type="gramEnd"/>
+      <w:r>
+        <w:rPr>
+          <w:sz w:val="28"/>
+          <w:szCs w:val="28"/>
+        </w:rPr>
+        <w:t xml:space="preserve"> of boxes, we can thus compute an arbitrary amount of functions on data that stays encrypted. The fact that gloves wear out in our analogy is representative of the fact that the homomorphic encryption schemes </w:t>
+      </w:r>
+      <w:proofErr w:type="gramStart"/>
+      <w:r>
+        <w:rPr>
+          <w:sz w:val="28"/>
+          <w:szCs w:val="28"/>
+        </w:rPr>
+        <w:t>uses</w:t>
+      </w:r>
+      <w:proofErr w:type="gramEnd"/>
+      <w:r>
+        <w:rPr>
+          <w:sz w:val="28"/>
+          <w:szCs w:val="28"/>
+        </w:rPr>
+        <w:t xml:space="preserve"> some form of numerical noise to mask the message. As we do addition, and especially multiplication, the amount of noise inc</w:t>
       </w:r>
       <w:r>
         <w:rPr>
@@ -167,7 +263,23 @@
           <w:sz w:val="28"/>
           <w:szCs w:val="28"/>
         </w:rPr>
-        <w:t>This is based on the Ring Learning With Errors Problem, which states the following. F</w:t>
+        <w:t xml:space="preserve">This is based on the Ring Learning </w:t>
+      </w:r>
+      <w:proofErr w:type="gramStart"/>
+      <w:r>
+        <w:rPr>
+          <w:sz w:val="28"/>
+          <w:szCs w:val="28"/>
+        </w:rPr>
+        <w:t>With</w:t>
+      </w:r>
+      <w:proofErr w:type="gramEnd"/>
+      <w:r>
+        <w:rPr>
+          <w:sz w:val="28"/>
+          <w:szCs w:val="28"/>
+        </w:rPr>
+        <w:t xml:space="preserve"> Errors Problem, which states the following. F</w:t>
       </w:r>
       <w:r>
         <w:rPr>
@@ -177,6 +289,7 @@
         <w:t>or many vectors (</w:t>
       </w:r>
       <w:proofErr w:type="spellStart"/>
+      <w:proofErr w:type="gramStart"/>
       <w:r>
         <w:rPr>
           <w:sz w:val="28"/>
@@ -185,6 +298,7 @@
         <w:t>ai,bi</w:t>
       </w:r>
       <w:proofErr w:type="spellEnd"/>
+      <w:proofErr w:type="gramEnd"/>
       <w:r>
         <w:rPr>
           <w:sz w:val="28"/>
@@ -313,12 +427,21 @@
           <w:szCs w:val="28"/>
         </w:rPr>
       </w:pPr>
-      <w:r>
-        <w:rPr>
-          <w:sz w:val="28"/>
-          <w:szCs w:val="28"/>
-        </w:rPr>
-        <w:t xml:space="preserve">So </w:t>
+      <w:proofErr w:type="gramStart"/>
+      <w:r>
+        <w:rPr>
+          <w:sz w:val="28"/>
+          <w:szCs w:val="28"/>
+        </w:rPr>
+        <w:t>So</w:t>
+      </w:r>
+      <w:proofErr w:type="gramEnd"/>
+      <w:r>
+        <w:rPr>
+          <w:sz w:val="28"/>
+          <w:szCs w:val="28"/>
+        </w:rPr>
+        <w:t xml:space="preserve"> </w:t>
       </w:r>
       <w:r>
         <w:rPr>
@@ -429,7 +552,23 @@
           <w:sz w:val="28"/>
           <w:szCs w:val="28"/>
         </w:rPr>
-        <w:t>, we still get the correct value after decryption! (if we’ve taken our modulus high enough).</w:t>
+        <w:t xml:space="preserve">, we still get the correct value after decryption! (if </w:t>
+      </w:r>
+      <w:proofErr w:type="gramStart"/>
+      <w:r>
+        <w:rPr>
+          <w:sz w:val="28"/>
+          <w:szCs w:val="28"/>
+        </w:rPr>
+        <w:t>we’ve</w:t>
+      </w:r>
+      <w:proofErr w:type="gramEnd"/>
+      <w:r>
+        <w:rPr>
+          <w:sz w:val="28"/>
+          <w:szCs w:val="28"/>
+        </w:rPr>
+        <w:t xml:space="preserve"> taken our modulus high enough).</w:t>
       </w:r>
     </w:p>
     <w:p>
@@ -466,8 +605,17 @@
           <w:sz w:val="28"/>
           <w:szCs w:val="28"/>
         </w:rPr>
-        <w:t>. I did not write down all the terms of the multiplication, but to summarize:</w:t>
-      </w:r>
+        <w:t xml:space="preserve">. I did not write down all the terms of the multiplication, but to </w:t>
+      </w:r>
+      <w:proofErr w:type="gramStart"/>
+      <w:r>
+        <w:rPr>
+          <w:sz w:val="28"/>
+          <w:szCs w:val="28"/>
+        </w:rPr>
+        <w:t>summarize:</w:t>
+      </w:r>
+      <w:proofErr w:type="gramEnd"/>
       <w:r>
         <w:rPr>
           <w:sz w:val="28"/>
@@ -548,7 +696,23 @@
           <w:sz w:val="28"/>
           <w:szCs w:val="28"/>
         </w:rPr>
-        <w:t xml:space="preserve">To understand how FV actually worked and get an idea for the size of the parameters I was going to be working with, I installed </w:t>
+        <w:t xml:space="preserve">To understand how FV </w:t>
+      </w:r>
+      <w:proofErr w:type="gramStart"/>
+      <w:r>
+        <w:rPr>
+          <w:sz w:val="28"/>
+          <w:szCs w:val="28"/>
+        </w:rPr>
+        <w:t>actually worked</w:t>
+      </w:r>
+      <w:proofErr w:type="gramEnd"/>
+      <w:r>
+        <w:rPr>
+          <w:sz w:val="28"/>
+          <w:szCs w:val="28"/>
+        </w:rPr>
+        <w:t xml:space="preserve"> and get an idea for the size of the parameters I was going to be working with, I installed </w:t>
       </w:r>
       <w:proofErr w:type="spellStart"/>
       <w:r>
@@ -564,7 +728,23 @@
           <w:sz w:val="28"/>
           <w:szCs w:val="28"/>
         </w:rPr>
-        <w:t xml:space="preserve"> SEAL, a library for homomorphic encryption. I tried implementing a simple function (for calculating the angle you have to fire something at to reach a certain distance, which means </w:t>
+        <w:t xml:space="preserve"> SEAL, a library for homomorphic encryption. I tried implementing a simple function (for calculating the angle you </w:t>
+      </w:r>
+      <w:proofErr w:type="gramStart"/>
+      <w:r>
+        <w:rPr>
+          <w:sz w:val="28"/>
+          <w:szCs w:val="28"/>
+        </w:rPr>
+        <w:t>have to</w:t>
+      </w:r>
+      <w:proofErr w:type="gramEnd"/>
+      <w:r>
+        <w:rPr>
+          <w:sz w:val="28"/>
+          <w:szCs w:val="28"/>
+        </w:rPr>
+        <w:t xml:space="preserve"> fire something at to reach a certain distance, which means </w:t>
       </w:r>
       <w:r>
         <w:rPr>
@@ -611,22 +791,47 @@
           <w:sz w:val="28"/>
           <w:szCs w:val="28"/>
         </w:rPr>
-        <w:t>Because there is no bootstrapping, it is necessary to determine in advance what size of polynomial coefficients will be for every multiplication done to calculate the polynomial series. Additionally, as the TA’s told me and I also found out by trying, it is hard to floating point operations with integers, when rescaling has to be done after every multiplication, requiring another multiplication with a constant factor.</w:t>
-      </w:r>
-    </w:p>
-    <w:p>
-      <w:pPr>
-        <w:rPr>
-          <w:sz w:val="28"/>
-          <w:szCs w:val="28"/>
-        </w:rPr>
-      </w:pPr>
-      <w:r>
-        <w:rPr>
-          <w:sz w:val="28"/>
-          <w:szCs w:val="28"/>
-        </w:rPr>
-        <w:t xml:space="preserve">Therefore I switched to CKKS, which </w:t>
+        <w:t xml:space="preserve">Because there is no bootstrapping, it is necessary to determine in advance what size of polynomial coefficients will be for every multiplication done to calculate the polynomial series. Additionally, as the TA’s told me and I also found out by trying, it is hard to floating point operations with integers, when rescaling </w:t>
+      </w:r>
+      <w:proofErr w:type="gramStart"/>
+      <w:r>
+        <w:rPr>
+          <w:sz w:val="28"/>
+          <w:szCs w:val="28"/>
+        </w:rPr>
+        <w:t>has to</w:t>
+      </w:r>
+      <w:proofErr w:type="gramEnd"/>
+      <w:r>
+        <w:rPr>
+          <w:sz w:val="28"/>
+          <w:szCs w:val="28"/>
+        </w:rPr>
+        <w:t xml:space="preserve"> be done after every multiplication, requiring another multiplication with a constant factor.</w:t>
+      </w:r>
+    </w:p>
+    <w:p>
+      <w:pPr>
+        <w:rPr>
+          <w:sz w:val="28"/>
+          <w:szCs w:val="28"/>
+        </w:rPr>
+      </w:pPr>
+      <w:proofErr w:type="gramStart"/>
+      <w:r>
+        <w:rPr>
+          <w:sz w:val="28"/>
+          <w:szCs w:val="28"/>
+        </w:rPr>
+        <w:t>Therefore</w:t>
+      </w:r>
+      <w:proofErr w:type="gramEnd"/>
+      <w:r>
+        <w:rPr>
+          <w:sz w:val="28"/>
+          <w:szCs w:val="28"/>
+        </w:rPr>
+        <w:t xml:space="preserve"> I switched to CKKS, which </w:t>
       </w:r>
       <w:r>
         <w:rPr>
@@ -648,7 +853,23 @@
           <w:sz w:val="28"/>
           <w:szCs w:val="28"/>
         </w:rPr>
-        <w:t xml:space="preserve">To give an idea of what needs to be done: Firstly, the coefficient modulus of the polynomials must be chosen, so that there is enough noise budget to allow for the function that you want to execute. Then the scale (i.e. the precision of the floating point numbers) must also be chosen. Then public, private and </w:t>
+        <w:t>To give an idea of what needs to be done: Firstly, the coefficient modulus of the polynomials must be chosen, so that there is enough noise budget to allow for the function that you want to execute. Then the scale (</w:t>
+      </w:r>
+      <w:proofErr w:type="gramStart"/>
+      <w:r>
+        <w:rPr>
+          <w:sz w:val="28"/>
+          <w:szCs w:val="28"/>
+        </w:rPr>
+        <w:t>i.e.</w:t>
+      </w:r>
+      <w:proofErr w:type="gramEnd"/>
+      <w:r>
+        <w:rPr>
+          <w:sz w:val="28"/>
+          <w:szCs w:val="28"/>
+        </w:rPr>
+        <w:t xml:space="preserve"> the precision of the floating point numbers) must also be chosen. Then public, private and </w:t>
       </w:r>
       <w:proofErr w:type="spellStart"/>
       <w:r>
@@ -671,7 +892,23 @@
           <w:sz w:val="28"/>
           <w:szCs w:val="28"/>
         </w:rPr>
-        <w:t xml:space="preserve"> Finally we can start doing multiplications and addition, but after every multiplication we must rescale and </w:t>
+        <w:t xml:space="preserve"> </w:t>
+      </w:r>
+      <w:proofErr w:type="gramStart"/>
+      <w:r>
+        <w:rPr>
+          <w:sz w:val="28"/>
+          <w:szCs w:val="28"/>
+        </w:rPr>
+        <w:t>Finally</w:t>
+      </w:r>
+      <w:proofErr w:type="gramEnd"/>
+      <w:r>
+        <w:rPr>
+          <w:sz w:val="28"/>
+          <w:szCs w:val="28"/>
+        </w:rPr>
+        <w:t xml:space="preserve"> we can start doing multiplications and addition, but after every multiplication we must rescale and </w:t>
       </w:r>
       <w:proofErr w:type="spellStart"/>
       <w:r>
@@ -702,7 +939,23 @@
           <w:sz w:val="28"/>
           <w:szCs w:val="28"/>
         </w:rPr>
-        <w:t xml:space="preserve">This required about a 100 lines of code for a rather </w:t>
+        <w:t xml:space="preserve">This required about </w:t>
+      </w:r>
+      <w:proofErr w:type="gramStart"/>
+      <w:r>
+        <w:rPr>
+          <w:sz w:val="28"/>
+          <w:szCs w:val="28"/>
+        </w:rPr>
+        <w:t>a 100 lines of code</w:t>
+      </w:r>
+      <w:proofErr w:type="gramEnd"/>
+      <w:r>
+        <w:rPr>
+          <w:sz w:val="28"/>
+          <w:szCs w:val="28"/>
+        </w:rPr>
+        <w:t xml:space="preserve"> for a rather </w:t>
       </w:r>
       <w:proofErr w:type="spellStart"/>
       <w:r>
@@ -718,7 +971,23 @@
           <w:sz w:val="28"/>
           <w:szCs w:val="28"/>
         </w:rPr>
-        <w:t xml:space="preserve"> formula. It executed fairly quickly, and both FV and CKKS are good at allowing Single Instruction, Multiple Data, but as can be seen from this example, they only allow for a limited amount of computations, and algorithms that are already out there and require a lot of instructions will thus not easily translate in to programs that can homomorphically execute data. </w:t>
+        <w:t xml:space="preserve"> formula. It executed fairly quickly, and both FV and CKKS are good at allowing Single Instruction, Multiple Data, but as can be seen from this example, they only allow for a limited </w:t>
+      </w:r>
+      <w:proofErr w:type="gramStart"/>
+      <w:r>
+        <w:rPr>
+          <w:sz w:val="28"/>
+          <w:szCs w:val="28"/>
+        </w:rPr>
+        <w:t>amount</w:t>
+      </w:r>
+      <w:proofErr w:type="gramEnd"/>
+      <w:r>
+        <w:rPr>
+          <w:sz w:val="28"/>
+          <w:szCs w:val="28"/>
+        </w:rPr>
+        <w:t xml:space="preserve"> of computations, and algorithms that are already out there and require a lot of instructions will thus not easily translate in to programs that can homomorphically execute data. </w:t>
       </w:r>
     </w:p>
     <w:p>
@@ -778,7 +1047,23 @@
           <w:sz w:val="28"/>
           <w:szCs w:val="28"/>
         </w:rPr>
-        <w:t xml:space="preserve">, but is limited to a multiplicative depth of 4. This is enough for a lot of applications, but can limit its </w:t>
+        <w:t xml:space="preserve">, but is limited to a multiplicative depth of 4. This is enough for a lot of </w:t>
+      </w:r>
+      <w:proofErr w:type="gramStart"/>
+      <w:r>
+        <w:rPr>
+          <w:sz w:val="28"/>
+          <w:szCs w:val="28"/>
+        </w:rPr>
+        <w:t>applications, but</w:t>
+      </w:r>
+      <w:proofErr w:type="gramEnd"/>
+      <w:r>
+        <w:rPr>
+          <w:sz w:val="28"/>
+          <w:szCs w:val="28"/>
+        </w:rPr>
+        <w:t xml:space="preserve"> can limit its </w:t>
       </w:r>
       <w:proofErr w:type="spellStart"/>
       <w:r>
@@ -838,6 +1123,7 @@
         <w:t xml:space="preserve">FHEW, called that way as a reference to the Fastest Fourier Transform in the West library, is part of the so-called third generation schemes. It attempts to tackle the long length of the bootstrapping process by only executing one NAND gate (other simple gate functions are also possible) and then immediately </w:t>
       </w:r>
       <w:proofErr w:type="spellStart"/>
+      <w:proofErr w:type="gramStart"/>
       <w:r>
         <w:rPr>
           <w:sz w:val="28"/>
@@ -853,6 +1139,7 @@
         <w:t>This</w:t>
       </w:r>
       <w:proofErr w:type="spellEnd"/>
+      <w:proofErr w:type="gramEnd"/>
       <w:r>
         <w:rPr>
           <w:sz w:val="28"/>
@@ -939,7 +1226,23 @@
           <w:sz w:val="28"/>
           <w:szCs w:val="28"/>
         </w:rPr>
-        <w:t xml:space="preserve">. The slides I’m about to show are taken from a </w:t>
+        <w:t xml:space="preserve">. The slides I’m about to show are taken from </w:t>
+      </w:r>
+      <w:proofErr w:type="gramStart"/>
+      <w:r>
+        <w:rPr>
+          <w:sz w:val="28"/>
+          <w:szCs w:val="28"/>
+        </w:rPr>
+        <w:t>a</w:t>
+      </w:r>
+      <w:proofErr w:type="gramEnd"/>
+      <w:r>
+        <w:rPr>
+          <w:sz w:val="28"/>
+          <w:szCs w:val="28"/>
+        </w:rPr>
+        <w:t xml:space="preserve"> </w:t>
       </w:r>
       <w:r>
         <w:rPr>
@@ -1000,7 +1303,23 @@
           <w:sz w:val="28"/>
           <w:szCs w:val="28"/>
         </w:rPr>
-        <w:t>Now the representation that we actually use is one where there are 4 possible messages, with the message being multiplied by 128, or ¼ of the modulus q. We also have a smaller error of value 64 or q/8, so that there are values that are never reached by a given message and error. (these white spaces).</w:t>
+        <w:t xml:space="preserve">Now the representation that we </w:t>
+      </w:r>
+      <w:proofErr w:type="gramStart"/>
+      <w:r>
+        <w:rPr>
+          <w:sz w:val="28"/>
+          <w:szCs w:val="28"/>
+        </w:rPr>
+        <w:t>actually use</w:t>
+      </w:r>
+      <w:proofErr w:type="gramEnd"/>
+      <w:r>
+        <w:rPr>
+          <w:sz w:val="28"/>
+          <w:szCs w:val="28"/>
+        </w:rPr>
+        <w:t xml:space="preserve"> is one where there are 4 possible messages, with the message being multiplied by 128, or ¼ of the modulus q. We also have a smaller error of value 64 or q/8, so that there are values that are never reached by a given message and error. (these white spaces).</w:t>
       </w:r>
     </w:p>
     <w:p>
@@ -1037,7 +1356,23 @@
           <w:sz w:val="28"/>
           <w:szCs w:val="28"/>
         </w:rPr>
-        <w:t xml:space="preserve">Then we need to bootstrap: remember, </w:t>
+        <w:t xml:space="preserve">Then we need to </w:t>
+      </w:r>
+      <w:proofErr w:type="gramStart"/>
+      <w:r>
+        <w:rPr>
+          <w:sz w:val="28"/>
+          <w:szCs w:val="28"/>
+        </w:rPr>
+        <w:t>bootstrap:</w:t>
+      </w:r>
+      <w:proofErr w:type="gramEnd"/>
+      <w:r>
+        <w:rPr>
+          <w:sz w:val="28"/>
+          <w:szCs w:val="28"/>
+        </w:rPr>
+        <w:t xml:space="preserve"> remember, </w:t>
       </w:r>
       <w:proofErr w:type="spellStart"/>
       <w:r>
@@ -1076,22 +1411,46 @@
           <w:sz w:val="28"/>
           <w:szCs w:val="28"/>
         </w:rPr>
-        <w:t>before we start I’m going to try to give parameters of the values we are using as we go because I found it very difficult to get an idea of what was actually happening in the code as I read these papers and went over the code.</w:t>
-      </w:r>
-    </w:p>
-    <w:p>
-      <w:pPr>
-        <w:rPr>
-          <w:sz w:val="28"/>
-          <w:szCs w:val="28"/>
-        </w:rPr>
-      </w:pPr>
-      <w:r>
-        <w:rPr>
-          <w:sz w:val="28"/>
-          <w:szCs w:val="28"/>
-        </w:rPr>
-        <w:t xml:space="preserve">The version I’m using here is slightly different from the version that was discussed in the slides of </w:t>
+        <w:t xml:space="preserve">before we </w:t>
+      </w:r>
+      <w:proofErr w:type="gramStart"/>
+      <w:r>
+        <w:rPr>
+          <w:sz w:val="28"/>
+          <w:szCs w:val="28"/>
+        </w:rPr>
+        <w:t>start</w:t>
+      </w:r>
+      <w:proofErr w:type="gramEnd"/>
+      <w:r>
+        <w:rPr>
+          <w:sz w:val="28"/>
+          <w:szCs w:val="28"/>
+        </w:rPr>
+        <w:t xml:space="preserve"> I’m going to try to give parameters of the values we are using as we go because I found it very difficult to get an idea of what was actually happening in the code as I read these papers and went over the code.</w:t>
+      </w:r>
+    </w:p>
+    <w:p>
+      <w:pPr>
+        <w:rPr>
+          <w:sz w:val="28"/>
+          <w:szCs w:val="28"/>
+        </w:rPr>
+      </w:pPr>
+      <w:r>
+        <w:rPr>
+          <w:sz w:val="28"/>
+          <w:szCs w:val="28"/>
+        </w:rPr>
+        <w:t xml:space="preserve">The version I’m using here is slightly different from the version that was discussed in the slides </w:t>
+      </w:r>
+      <w:proofErr w:type="gramStart"/>
+      <w:r>
+        <w:rPr>
+          <w:sz w:val="28"/>
+          <w:szCs w:val="28"/>
+        </w:rPr>
+        <w:t xml:space="preserve">of </w:t>
       </w:r>
       <w:r>
         <w:rPr>
@@ -1105,7 +1464,15 @@
           <w:sz w:val="28"/>
           <w:szCs w:val="28"/>
         </w:rPr>
-        <w:t xml:space="preserve">Léo </w:t>
+        <w:t>Léo</w:t>
+      </w:r>
+      <w:proofErr w:type="gramEnd"/>
+      <w:r>
+        <w:rPr>
+          <w:sz w:val="28"/>
+          <w:szCs w:val="28"/>
+        </w:rPr>
+        <w:t xml:space="preserve"> </w:t>
       </w:r>
       <w:proofErr w:type="spellStart"/>
       <w:r>
@@ -1137,7 +1504,23 @@
           <w:sz w:val="28"/>
           <w:szCs w:val="28"/>
         </w:rPr>
-        <w:t xml:space="preserve"> from 2015. This is an optimized version and is the version that I would like to implement in hardware. I’d like to implement this because of the advantages previously mentioned and because as </w:t>
+        <w:t xml:space="preserve"> from 2015. This is an optimized version and is the version that I would like to implement in hardware. </w:t>
+      </w:r>
+      <w:proofErr w:type="gramStart"/>
+      <w:r>
+        <w:rPr>
+          <w:sz w:val="28"/>
+          <w:szCs w:val="28"/>
+        </w:rPr>
+        <w:t>I’d</w:t>
+      </w:r>
+      <w:proofErr w:type="gramEnd"/>
+      <w:r>
+        <w:rPr>
+          <w:sz w:val="28"/>
+          <w:szCs w:val="28"/>
+        </w:rPr>
+        <w:t xml:space="preserve"> like to implement this because of the advantages previously mentioned and because as </w:t>
       </w:r>
       <w:r>
         <w:rPr>
@@ -1205,7 +1588,23 @@
           <w:sz w:val="28"/>
           <w:szCs w:val="28"/>
         </w:rPr>
-        <w:t xml:space="preserve">, which uses something similar to FHEW called TFHE with GPU acceleration and succeeded in a 100 times speed-up, bringing the cost of homomorphic encryption down to 0.13 </w:t>
+        <w:t xml:space="preserve">, which uses something </w:t>
+      </w:r>
+      <w:proofErr w:type="gramStart"/>
+      <w:r>
+        <w:rPr>
+          <w:sz w:val="28"/>
+          <w:szCs w:val="28"/>
+        </w:rPr>
+        <w:t>similar to</w:t>
+      </w:r>
+      <w:proofErr w:type="gramEnd"/>
+      <w:r>
+        <w:rPr>
+          <w:sz w:val="28"/>
+          <w:szCs w:val="28"/>
+        </w:rPr>
+        <w:t xml:space="preserve"> FHEW called TFHE with GPU acceleration and succeeded in a 100 times speed-up, bringing the cost of homomorphic encryption down to 0.13 </w:t>
       </w:r>
       <w:proofErr w:type="spellStart"/>
       <w:r>
@@ -1284,7 +1683,23 @@
           <w:sz w:val="28"/>
           <w:szCs w:val="28"/>
         </w:rPr>
-        <w:t>Ok, now let’s explain the 2020 version of FHEW:</w:t>
+        <w:t xml:space="preserve">Ok, now </w:t>
+      </w:r>
+      <w:proofErr w:type="gramStart"/>
+      <w:r>
+        <w:rPr>
+          <w:sz w:val="28"/>
+          <w:szCs w:val="28"/>
+        </w:rPr>
+        <w:t>let’s</w:t>
+      </w:r>
+      <w:proofErr w:type="gramEnd"/>
+      <w:r>
+        <w:rPr>
+          <w:sz w:val="28"/>
+          <w:szCs w:val="28"/>
+        </w:rPr>
+        <w:t xml:space="preserve"> explain the 2020 version of FHEW:</w:t>
       </w:r>
     </w:p>
     <w:p>
@@ -1302,6 +1717,7 @@
         <w:t xml:space="preserve"> LWE ciphertexts look as follows and standard parameters are given. If we simply wanted to decrypt, we would calculate b-&lt;</w:t>
       </w:r>
       <w:proofErr w:type="spellStart"/>
+      <w:proofErr w:type="gramStart"/>
       <w:r>
         <w:rPr>
           <w:sz w:val="28"/>
@@ -1310,6 +1726,7 @@
         <w:t>a,s</w:t>
       </w:r>
       <w:proofErr w:type="spellEnd"/>
+      <w:proofErr w:type="gramEnd"/>
       <w:r>
         <w:rPr>
           <w:sz w:val="28"/>
@@ -1317,15 +1734,13 @@
         </w:rPr>
         <w:t xml:space="preserve">&gt; and </w:t>
       </w:r>
-      <w:proofErr w:type="spellStart"/>
-      <w:r>
-        <w:rPr>
-          <w:sz w:val="28"/>
-          <w:szCs w:val="28"/>
-        </w:rPr>
-        <w:t>retreive</w:t>
-      </w:r>
-      <w:proofErr w:type="spellEnd"/>
+      <w:r>
+        <w:rPr>
+          <w:sz w:val="28"/>
+          <w:szCs w:val="28"/>
+        </w:rPr>
+        <w:t>retrieve</w:t>
+      </w:r>
       <w:r>
         <w:rPr>
           <w:sz w:val="28"/>
@@ -1396,7 +1811,23 @@
           <w:sz w:val="28"/>
           <w:szCs w:val="28"/>
         </w:rPr>
-        <w:t xml:space="preserve">update this b the product of our secret key and a, the first part of our LWE vector. Finally we extract our result, which should be an encryption of a rounding function applied to our b-as. That is what we want </w:t>
+        <w:t xml:space="preserve">update this b the product of our secret key and a, the first part of our LWE vector. </w:t>
+      </w:r>
+      <w:proofErr w:type="gramStart"/>
+      <w:r>
+        <w:rPr>
+          <w:sz w:val="28"/>
+          <w:szCs w:val="28"/>
+        </w:rPr>
+        <w:t>Finally</w:t>
+      </w:r>
+      <w:proofErr w:type="gramEnd"/>
+      <w:r>
+        <w:rPr>
+          <w:sz w:val="28"/>
+          <w:szCs w:val="28"/>
+        </w:rPr>
+        <w:t xml:space="preserve"> we extract our result, which should be an encryption of a rounding function applied to our b-as. That is what we want </w:t>
       </w:r>
       <w:r>
         <w:rPr>
@@ -1482,7 +1913,23 @@
           <w:sz w:val="28"/>
           <w:szCs w:val="28"/>
         </w:rPr>
-        <w:t xml:space="preserve">with message multiplied with shifted unity matrix 27 times. Q is a 27 bit prime. In our scheme, rather than multiplication with 2, we are multiplying with 23, but this is simply an </w:t>
+        <w:t xml:space="preserve">with message multiplied with shifted unity matrix 27 times. Q is a </w:t>
+      </w:r>
+      <w:proofErr w:type="gramStart"/>
+      <w:r>
+        <w:rPr>
+          <w:sz w:val="28"/>
+          <w:szCs w:val="28"/>
+        </w:rPr>
+        <w:t>27 bit</w:t>
+      </w:r>
+      <w:proofErr w:type="gramEnd"/>
+      <w:r>
+        <w:rPr>
+          <w:sz w:val="28"/>
+          <w:szCs w:val="28"/>
+        </w:rPr>
+        <w:t xml:space="preserve"> prime. In our scheme, rather than multiplication with 2, we are multiplying with 23, but this is simply an </w:t>
       </w:r>
       <w:proofErr w:type="spellStart"/>
       <w:r>
@@ -1613,22 +2060,54 @@
           <w:sz w:val="28"/>
           <w:szCs w:val="28"/>
         </w:rPr>
-        <w:t xml:space="preserve"> that’s equal to 0. But it is an RLWE encryption so we can do operations with this and add noise.</w:t>
-      </w:r>
-    </w:p>
-    <w:p>
-      <w:pPr>
-        <w:rPr>
-          <w:sz w:val="28"/>
-          <w:szCs w:val="28"/>
-        </w:rPr>
-      </w:pPr>
-      <w:r>
-        <w:rPr>
-          <w:sz w:val="28"/>
-          <w:szCs w:val="28"/>
-        </w:rPr>
-        <w:t xml:space="preserve">Now we come to accumulation. Seen from the LWE standpoint, we’re now going to subtract the inner product of a*s from our b. </w:t>
+        <w:t xml:space="preserve"> </w:t>
+      </w:r>
+      <w:proofErr w:type="gramStart"/>
+      <w:r>
+        <w:rPr>
+          <w:sz w:val="28"/>
+          <w:szCs w:val="28"/>
+        </w:rPr>
+        <w:t>that’s</w:t>
+      </w:r>
+      <w:proofErr w:type="gramEnd"/>
+      <w:r>
+        <w:rPr>
+          <w:sz w:val="28"/>
+          <w:szCs w:val="28"/>
+        </w:rPr>
+        <w:t xml:space="preserve"> equal to 0. But it is an RLWE encryption so we can do operations with this and add noise.</w:t>
+      </w:r>
+    </w:p>
+    <w:p>
+      <w:pPr>
+        <w:rPr>
+          <w:sz w:val="28"/>
+          <w:szCs w:val="28"/>
+        </w:rPr>
+      </w:pPr>
+      <w:r>
+        <w:rPr>
+          <w:sz w:val="28"/>
+          <w:szCs w:val="28"/>
+        </w:rPr>
+        <w:t xml:space="preserve">Now we come to accumulation. Seen from the LWE standpoint, </w:t>
+      </w:r>
+      <w:proofErr w:type="gramStart"/>
+      <w:r>
+        <w:rPr>
+          <w:sz w:val="28"/>
+          <w:szCs w:val="28"/>
+        </w:rPr>
+        <w:t>we’re</w:t>
+      </w:r>
+      <w:proofErr w:type="gramEnd"/>
+      <w:r>
+        <w:rPr>
+          <w:sz w:val="28"/>
+          <w:szCs w:val="28"/>
+        </w:rPr>
+        <w:t xml:space="preserve"> now going to subtract the inner product of a*s from our b. </w:t>
       </w:r>
       <w:r>
         <w:rPr>
@@ -1676,17 +2155,15 @@
           <w:sz w:val="28"/>
           <w:szCs w:val="28"/>
         </w:rPr>
-        <w:t xml:space="preserve"> to our Accumulator by multiplying the RGSW and RLWE encryptions together. This is done via a special </w:t>
-      </w:r>
-      <w:proofErr w:type="spellStart"/>
-      <w:r>
-        <w:rPr>
-          <w:sz w:val="28"/>
-          <w:szCs w:val="28"/>
-        </w:rPr>
-        <w:t>multiplicatio</w:t>
-      </w:r>
-      <w:proofErr w:type="spellEnd"/>
+        <w:t xml:space="preserve"> to our Accumulator by multiplying the RGSW and RLWE encryptions together. This is done via a special multiplicatio</w:t>
+      </w:r>
+      <w:r>
+        <w:rPr>
+          <w:sz w:val="28"/>
+          <w:szCs w:val="28"/>
+        </w:rPr>
+        <w:t>n</w:t>
+      </w:r>
       <w:r>
         <w:rPr>
           <w:sz w:val="28"/>
@@ -1710,6 +2187,7 @@
         <w:t>*</w:t>
       </w:r>
       <w:proofErr w:type="spellStart"/>
+      <w:proofErr w:type="gramStart"/>
       <w:r>
         <w:rPr>
           <w:sz w:val="28"/>
@@ -1739,7 +2217,15 @@
           <w:sz w:val="28"/>
           <w:szCs w:val="28"/>
         </w:rPr>
-        <w:t>, and which, from a LWE standpoint, looks like an subtraction with a</w:t>
+        <w:t>,</w:t>
+      </w:r>
+      <w:proofErr w:type="gramEnd"/>
+      <w:r>
+        <w:rPr>
+          <w:sz w:val="28"/>
+          <w:szCs w:val="28"/>
+        </w:rPr>
+        <w:t xml:space="preserve"> and which, from a LWE standpoint, looks like an subtraction with a</w:t>
       </w:r>
       <w:r>
         <w:rPr>
@@ -1846,8 +2332,13 @@
       </w:r>
       <w:proofErr w:type="spellEnd"/>
       <w:r>
-        <w:t xml:space="preserve"> transform hardware implementations</w:t>
-      </w:r>
+        <w:t xml:space="preserve"> transform hardware </w:t>
+      </w:r>
+      <w:proofErr w:type="gramStart"/>
+      <w:r>
+        <w:t>implementations</w:t>
+      </w:r>
+      <w:proofErr w:type="gramEnd"/>
     </w:p>
     <w:p/>
     <w:p>
@@ -1884,31 +2375,49 @@
           <w:sz w:val="28"/>
           <w:szCs w:val="28"/>
         </w:rPr>
-        <w:t>Gives explanation on security of LWE</w:t>
-      </w:r>
-    </w:p>
-    <w:p>
-      <w:pPr>
-        <w:rPr>
-          <w:sz w:val="28"/>
-          <w:szCs w:val="28"/>
-        </w:rPr>
-      </w:pPr>
-    </w:p>
-    <w:p>
-      <w:pPr>
-        <w:rPr>
-          <w:sz w:val="28"/>
-          <w:szCs w:val="28"/>
-        </w:rPr>
-      </w:pPr>
-      <w:r>
-        <w:rPr>
-          <w:sz w:val="28"/>
-          <w:szCs w:val="28"/>
-        </w:rPr>
-        <w:t>Has a good explanation on the algorithms used</w:t>
-      </w:r>
+        <w:t xml:space="preserve">Gives explanation on security of </w:t>
+      </w:r>
+      <w:proofErr w:type="gramStart"/>
+      <w:r>
+        <w:rPr>
+          <w:sz w:val="28"/>
+          <w:szCs w:val="28"/>
+        </w:rPr>
+        <w:t>LWE</w:t>
+      </w:r>
+      <w:proofErr w:type="gramEnd"/>
+    </w:p>
+    <w:p>
+      <w:pPr>
+        <w:rPr>
+          <w:sz w:val="28"/>
+          <w:szCs w:val="28"/>
+        </w:rPr>
+      </w:pPr>
+    </w:p>
+    <w:p>
+      <w:pPr>
+        <w:rPr>
+          <w:sz w:val="28"/>
+          <w:szCs w:val="28"/>
+        </w:rPr>
+      </w:pPr>
+      <w:r>
+        <w:rPr>
+          <w:sz w:val="28"/>
+          <w:szCs w:val="28"/>
+        </w:rPr>
+        <w:t xml:space="preserve">Has a good explanation on the </w:t>
+      </w:r>
+      <w:proofErr w:type="gramStart"/>
+      <w:r>
+        <w:rPr>
+          <w:sz w:val="28"/>
+          <w:szCs w:val="28"/>
+        </w:rPr>
+        <w:t>algorithms used</w:t>
+      </w:r>
+      <w:proofErr w:type="gramEnd"/>
     </w:p>
     <w:sectPr>
       <w:pgSz w:w="12240" w:h="15840"/>

</xml_diff>